<commit_message>
aspectes legals afegits a l'Informe de Seguiment
</commit_message>
<xml_diff>
--- a/Informe de Seguiment.docx
+++ b/Informe de Seguiment.docx
@@ -202,8 +202,6 @@
           <w:szCs w:val="32"/>
         </w:rPr>
       </w:pPr>
-      <w:bookmarkStart w:id="0" w:name="_GoBack"/>
-      <w:bookmarkEnd w:id="0"/>
       <w:r>
         <w:rPr>
           <w:rFonts w:asciiTheme="majorHAnsi" w:hAnsiTheme="majorHAnsi"/>
@@ -587,43 +585,7 @@
         <w:rPr>
           <w:szCs w:val="24"/>
         </w:rPr>
-        <w:t>L</w:t>
-      </w:r>
-      <w:r>
-        <w:rPr>
-          <w:szCs w:val="24"/>
-        </w:rPr>
-        <w:t>a planificació s’ha seguit sense canvis importants, ni en la planificació temporal ni en l’</w:t>
-      </w:r>
-      <w:r>
-        <w:rPr>
-          <w:szCs w:val="24"/>
-        </w:rPr>
-        <w:t xml:space="preserve">abast del projecte, per tant tampoc en el cost. </w:t>
-      </w:r>
-      <w:r>
-        <w:rPr>
-          <w:szCs w:val="24"/>
-        </w:rPr>
-        <w:t xml:space="preserve">La primera part que consistia principalment en documentar-se i </w:t>
-      </w:r>
-      <w:r>
-        <w:rPr>
-          <w:szCs w:val="24"/>
-        </w:rPr>
-        <w:t xml:space="preserve">proposar principis que tractin la resiliència del software. No és va concretar al principi però s’han proposat dos a més de comentar els patrons de resiliència que </w:t>
-      </w:r>
-      <w:r>
-        <w:rPr>
-          <w:szCs w:val="24"/>
-        </w:rPr>
-        <w:t>troben a</w:t>
-      </w:r>
-      <w:r>
-        <w:rPr>
-          <w:szCs w:val="24"/>
-        </w:rPr>
-        <w:t xml:space="preserve">l llibre </w:t>
+        <w:t xml:space="preserve">La planificació s’ha seguit sense canvis importants, ni en la planificació temporal ni en l’abast del projecte, per tant tampoc en el cost. La primera part que consistia principalment en documentar-se i proposar principis que tractin la resiliència del software. No és va concretar al principi però s’han proposat dos a més de comentar els patrons de resiliència que troben al llibre </w:t>
       </w:r>
       <w:r>
         <w:rPr>
@@ -649,26 +611,25 @@
         <w:t>!</w:t>
       </w:r>
       <w:r>
-        <w:t xml:space="preserve"> </w:t>
-      </w:r>
-      <w:r>
-        <w:t>L’execució de la primera part s’ha dut a terme tal com es preveia.</w:t>
-      </w:r>
-    </w:p>
-    <w:p>
-      <w:pPr>
-        <w:spacing w:line="480" w:lineRule="auto"/>
-        <w:jc w:val="both"/>
-        <w:rPr>
-          <w:szCs w:val="24"/>
-        </w:rPr>
-      </w:pPr>
-      <w:r>
-        <w:rPr>
-          <w:szCs w:val="24"/>
+        <w:t xml:space="preserve"> L’execució de la primera part s’ha dut a terme tal com es preveia.</w:t>
+      </w:r>
+    </w:p>
+    <w:p>
+      <w:pPr>
+        <w:spacing w:line="480" w:lineRule="auto"/>
+        <w:jc w:val="both"/>
+        <w:rPr>
+          <w:szCs w:val="24"/>
+        </w:rPr>
+      </w:pPr>
+      <w:r>
+        <w:rPr>
+          <w:noProof/>
+          <w:szCs w:val="24"/>
+          <w:lang w:eastAsia="ca-ES"/>
         </w:rPr>
         <w:drawing>
-          <wp:inline distT="0" distB="0" distL="0" distR="0" wp14:anchorId="7860FA82" wp14:editId="3B774C9B">
+          <wp:inline distT="0" distB="0" distL="0" distR="0" wp14:anchorId="3F5D64D3" wp14:editId="7CF1CDFD">
             <wp:extent cx="5400040" cy="1785349"/>
             <wp:effectExtent l="0" t="0" r="0" b="5715"/>
             <wp:docPr id="2" name="Picture 2"/>
@@ -709,20 +670,16 @@
         <w:spacing w:line="480" w:lineRule="auto"/>
         <w:jc w:val="center"/>
         <w:rPr>
-          <w:szCs w:val="24"/>
-        </w:rPr>
-      </w:pPr>
-      <w:r>
-        <w:rPr>
-          <w:szCs w:val="24"/>
-        </w:rPr>
-        <w:t>Diagrama 1. Tasques de la primera part</w:t>
-      </w:r>
-      <w:r>
-        <w:rPr>
-          <w:szCs w:val="24"/>
-        </w:rPr>
-        <w:t>.</w:t>
+          <w:sz w:val="20"/>
+          <w:szCs w:val="20"/>
+        </w:rPr>
+      </w:pPr>
+      <w:r>
+        <w:rPr>
+          <w:sz w:val="20"/>
+          <w:szCs w:val="20"/>
+        </w:rPr>
+        <w:t>Diagrama 1. Tasques de la primera part.</w:t>
       </w:r>
     </w:p>
     <w:p>
@@ -750,55 +707,7 @@
           <w:szCs w:val="24"/>
         </w:rPr>
         <w:lastRenderedPageBreak/>
-        <w:t xml:space="preserve">A la segona part </w:t>
-      </w:r>
-      <w:r>
-        <w:rPr>
-          <w:szCs w:val="24"/>
-        </w:rPr>
-        <w:t>ens proposàvem</w:t>
-      </w:r>
-      <w:r>
-        <w:rPr>
-          <w:szCs w:val="24"/>
-        </w:rPr>
-        <w:t xml:space="preserve"> implementar principis de resiliència, tant dels que s’expliquen al llibre com</w:t>
-      </w:r>
-      <w:r>
-        <w:rPr>
-          <w:szCs w:val="24"/>
-        </w:rPr>
-        <w:t xml:space="preserve"> dels proposats. Tampoc havíem especificat quants però s’han acabat implementant els dos principis proposats  i </w:t>
-      </w:r>
-      <w:r>
-        <w:rPr>
-          <w:szCs w:val="24"/>
-        </w:rPr>
-        <w:t xml:space="preserve"> </w:t>
-      </w:r>
-      <w:r>
-        <w:rPr>
-          <w:szCs w:val="24"/>
-        </w:rPr>
-        <w:t>un dels patrons del llibre, que ja forma part de les bones practiques. Pe</w:t>
-      </w:r>
-      <w:r>
-        <w:rPr>
-          <w:szCs w:val="24"/>
-        </w:rPr>
-        <w:t>r la anàlisis de</w:t>
-      </w:r>
-      <w:r>
-        <w:rPr>
-          <w:szCs w:val="24"/>
-        </w:rPr>
-        <w:t>ls principis proposats s</w:t>
-      </w:r>
-      <w:r>
-        <w:rPr>
-          <w:szCs w:val="24"/>
-        </w:rPr>
-        <w:t>’han dissenyat tres escenaris que provin el comportament de l’aplicació en aquestes situacions inesperades com ara:</w:t>
+        <w:t>A la segona part ens proposàvem implementar principis de resiliència, tant dels que s’expliquen al llibre com dels proposats. Tampoc havíem especificat quants però s’han acabat implementant els dos principis proposats  i  un dels patrons del llibre, que ja forma part de les bones practiques. Per la anàlisis dels principis proposats s’han dissenyat tres escenaris que provin el comportament de l’aplicació en aquestes situacions inesperades com ara:</w:t>
       </w:r>
     </w:p>
     <w:p>
@@ -896,13 +805,7 @@
         <w:rPr>
           <w:szCs w:val="24"/>
         </w:rPr>
-        <w:t xml:space="preserve">L’execució de la segona part s’ha dut a terme amb petites </w:t>
-      </w:r>
-      <w:r>
-        <w:rPr>
-          <w:szCs w:val="24"/>
-        </w:rPr>
-        <w:t xml:space="preserve">desviacions temporals degudes a errors d’estimació dels costos temporals. Aprofitant les dues setmanes de marge per desviacions que s’havien planificat, s’han mitigat els problemes causats per aquests errors d’estimació. </w:t>
+        <w:t xml:space="preserve">L’execució de la segona part s’ha dut a terme amb petites desviacions temporals degudes a errors d’estimació dels costos temporals. Aprofitant les dues setmanes de marge per desviacions que s’havien planificat, s’han mitigat els problemes causats per aquests errors d’estimació. </w:t>
       </w:r>
     </w:p>
     <w:p>
@@ -915,10 +818,12 @@
       </w:pPr>
       <w:r>
         <w:rPr>
-          <w:szCs w:val="24"/>
+          <w:noProof/>
+          <w:szCs w:val="24"/>
+          <w:lang w:eastAsia="ca-ES"/>
         </w:rPr>
         <w:drawing>
-          <wp:inline distT="0" distB="0" distL="0" distR="0" wp14:anchorId="2157B899" wp14:editId="0CDF9559">
+          <wp:inline distT="0" distB="0" distL="0" distR="0" wp14:anchorId="63784CDB" wp14:editId="1929679F">
             <wp:extent cx="5400040" cy="1614880"/>
             <wp:effectExtent l="0" t="0" r="0" b="4445"/>
             <wp:docPr id="3" name="Picture 3"/>
@@ -959,38 +864,16 @@
         <w:spacing w:line="480" w:lineRule="auto"/>
         <w:jc w:val="center"/>
         <w:rPr>
-          <w:szCs w:val="24"/>
-        </w:rPr>
-      </w:pPr>
-      <w:r>
-        <w:rPr>
-          <w:szCs w:val="24"/>
-        </w:rPr>
-        <w:t>Diagrama 2</w:t>
-      </w:r>
-      <w:r>
-        <w:rPr>
-          <w:szCs w:val="24"/>
-        </w:rPr>
-        <w:t xml:space="preserve">. Tasques de la </w:t>
-      </w:r>
-      <w:r>
-        <w:rPr>
-          <w:szCs w:val="24"/>
-        </w:rPr>
-        <w:t>segona</w:t>
-      </w:r>
-      <w:r>
-        <w:rPr>
-          <w:szCs w:val="24"/>
-        </w:rPr>
-        <w:t xml:space="preserve"> part</w:t>
-      </w:r>
-      <w:r>
-        <w:rPr>
-          <w:szCs w:val="24"/>
-        </w:rPr>
-        <w:t>.</w:t>
+          <w:sz w:val="20"/>
+          <w:szCs w:val="20"/>
+        </w:rPr>
+      </w:pPr>
+      <w:r>
+        <w:rPr>
+          <w:sz w:val="20"/>
+          <w:szCs w:val="20"/>
+        </w:rPr>
+        <w:t>Diagrama 2. Tasques de la segona part.</w:t>
       </w:r>
     </w:p>
     <w:p>
@@ -1024,13 +907,7 @@
           <w:szCs w:val="24"/>
         </w:rPr>
         <w:lastRenderedPageBreak/>
-        <w:t>En conclusió, el projecte és troba en la part de verificació, tal com es pot observar al Diagrama 2 i com s’havia estipulat a la planificació inicial. Tampoc hi ha hagut canvis en la metodologia. Els objectius del projecte, que es poden veure a la Taula 3, s’han assolit o s’acabaran assolint en el temps previst per la planificació</w:t>
-      </w:r>
-      <w:r>
-        <w:rPr>
-          <w:szCs w:val="24"/>
-        </w:rPr>
-        <w:t>.</w:t>
+        <w:t>En conclusió, el projecte és troba en la part de verificació, tal com es pot observar al Diagrama 2 i com s’havia estipulat a la planificació inicial. Tampoc hi ha hagut canvis en la metodologia. Els objectius del projecte, que es poden veure a la Taula 3, s’han assolit o s’acabaran assolint en el temps previst per la planificació.</w:t>
       </w:r>
     </w:p>
     <w:p>
@@ -1047,7 +924,7 @@
           <w:lang w:eastAsia="ca-ES"/>
         </w:rPr>
         <w:drawing>
-          <wp:inline distT="0" distB="0" distL="0" distR="0" wp14:anchorId="54752F78" wp14:editId="2EAAFD90">
+          <wp:inline distT="0" distB="0" distL="0" distR="0" wp14:anchorId="6478EE1D" wp14:editId="0E53C6F3">
             <wp:extent cx="4079019" cy="1536901"/>
             <wp:effectExtent l="0" t="0" r="0" b="6350"/>
             <wp:docPr id="6" name="Picture 6"/>
@@ -1088,64 +965,303 @@
         <w:spacing w:line="480" w:lineRule="auto"/>
         <w:jc w:val="center"/>
         <w:rPr>
-          <w:szCs w:val="24"/>
-        </w:rPr>
-      </w:pPr>
-      <w:r>
-        <w:rPr>
-          <w:szCs w:val="24"/>
-        </w:rPr>
-        <w:t>Taula 3</w:t>
-      </w:r>
-      <w:r>
-        <w:rPr>
-          <w:szCs w:val="24"/>
+          <w:sz w:val="20"/>
+          <w:szCs w:val="20"/>
+        </w:rPr>
+      </w:pPr>
+      <w:r>
+        <w:rPr>
+          <w:sz w:val="20"/>
+          <w:szCs w:val="20"/>
+        </w:rPr>
+        <w:t>Taula 3. Objectius del projecte.</w:t>
+      </w:r>
+    </w:p>
+    <w:p>
+      <w:pPr>
+        <w:spacing w:line="480" w:lineRule="auto"/>
+        <w:jc w:val="both"/>
+        <w:rPr>
+          <w:rFonts w:asciiTheme="majorHAnsi" w:hAnsiTheme="majorHAnsi"/>
+          <w:sz w:val="32"/>
+          <w:szCs w:val="32"/>
+        </w:rPr>
+      </w:pPr>
+    </w:p>
+    <w:p>
+      <w:pPr>
+        <w:pStyle w:val="ListParagraph"/>
+        <w:numPr>
+          <w:ilvl w:val="0"/>
+          <w:numId w:val="1"/>
+        </w:numPr>
+        <w:spacing w:line="480" w:lineRule="auto"/>
+        <w:jc w:val="both"/>
+        <w:rPr>
+          <w:rFonts w:asciiTheme="majorHAnsi" w:hAnsiTheme="majorHAnsi"/>
+          <w:sz w:val="32"/>
+          <w:szCs w:val="32"/>
+        </w:rPr>
+      </w:pPr>
+      <w:r>
+        <w:rPr>
+          <w:rFonts w:asciiTheme="majorHAnsi" w:hAnsiTheme="majorHAnsi"/>
+          <w:sz w:val="32"/>
+          <w:szCs w:val="32"/>
+        </w:rPr>
+        <w:t>Aspectes Legals</w:t>
+      </w:r>
+    </w:p>
+    <w:p>
+      <w:pPr>
+        <w:spacing w:line="480" w:lineRule="auto"/>
+        <w:jc w:val="both"/>
+      </w:pPr>
+      <w:r>
+        <w:t xml:space="preserve">De cara a l’aplicació emprada per la demostració dels principis de resiliència hi ha regulacions que afecten el seu ús. L’aplicació utilitza dades que proporcionen diverses </w:t>
+      </w:r>
+      <w:proofErr w:type="spellStart"/>
+      <w:r>
+        <w:t>APIs</w:t>
+      </w:r>
+      <w:proofErr w:type="spellEnd"/>
+      <w:r>
+        <w:t xml:space="preserve">  a més de </w:t>
+      </w:r>
+      <w:proofErr w:type="spellStart"/>
+      <w:r>
+        <w:t>l’aport</w:t>
+      </w:r>
+      <w:proofErr w:type="spellEnd"/>
+      <w:r>
+        <w:t xml:space="preserve"> que cada usuari/a en té. Les dades personals dels usuaris estan protegides per la LOPD,  estan registrades com a tal i </w:t>
+      </w:r>
+      <w:r>
+        <w:t>el seu ús esta limitat a l’activitat pròpia de l’aplicació. Com l’aplicació només es fa servir pel desenvolupador i amb propòsit educatiu, només hi ha un usuari i no ha calgut aplicar els articles de la LOPD.</w:t>
+      </w:r>
+      <w:r>
+        <w:t xml:space="preserve"> </w:t>
+      </w:r>
+    </w:p>
+    <w:p>
+      <w:pPr>
+        <w:spacing w:line="480" w:lineRule="auto"/>
+        <w:jc w:val="both"/>
+      </w:pPr>
+      <w:r>
+        <w:t xml:space="preserve">Un aspecte amb més repercussió en el projecte és la informació que proporciona l’API de </w:t>
+      </w:r>
+      <w:proofErr w:type="spellStart"/>
+      <w:r>
+        <w:t>GoogleMaps</w:t>
+      </w:r>
+      <w:proofErr w:type="spellEnd"/>
+      <w:r>
+        <w:t>. Aquesta especifica</w:t>
+      </w:r>
+      <w:r>
+        <w:t>, com es pot veure a la Captura 4,</w:t>
+      </w:r>
+      <w:r>
+        <w:t xml:space="preserve"> que no és pot guardar ni temporalment</w:t>
+      </w:r>
+      <w:r>
+        <w:t xml:space="preserve"> </w:t>
+      </w:r>
+      <w:r>
+        <w:t xml:space="preserve">(amb </w:t>
+      </w:r>
+      <w:r>
+        <w:t xml:space="preserve">propòsit de cache) informació que s’utilitzi fora dels seus serveis. Aquesta restricció fa que no es pugui mostrar el mapa en pèrdua de </w:t>
+      </w:r>
+      <w:r>
+        <w:lastRenderedPageBreak/>
+        <w:t xml:space="preserve">connexió a internet. Entre canviar de tecnologia, és a dir, utilitzar l’API de </w:t>
+      </w:r>
+      <w:proofErr w:type="spellStart"/>
+      <w:r>
+        <w:t>OpenStreetMap</w:t>
+      </w:r>
+      <w:proofErr w:type="spellEnd"/>
+      <w:r>
+        <w:t xml:space="preserve"> i canviar la manera d’ensenyar la informació. S’ha escollit la segona, implementar una altra tipus de vista per les dades quan l’usuari no disposa de connexió. </w:t>
+      </w:r>
+    </w:p>
+    <w:p>
+      <w:pPr>
+        <w:spacing w:line="480" w:lineRule="auto"/>
+        <w:jc w:val="both"/>
+      </w:pPr>
+      <w:r>
+        <w:rPr>
+          <w:noProof/>
+          <w:lang w:eastAsia="ca-ES"/>
+        </w:rPr>
+        <w:drawing>
+          <wp:inline distT="0" distB="0" distL="0" distR="0">
+            <wp:extent cx="5398770" cy="3768725"/>
+            <wp:effectExtent l="0" t="0" r="0" b="3175"/>
+            <wp:docPr id="4" name="Picture 4" descr="C:\Users\lucmihai\Documents\TFG-FIB\Photos\Intellectual property GMaps API.PNG"/>
+            <wp:cNvGraphicFramePr>
+              <a:graphicFrameLocks xmlns:a="http://schemas.openxmlformats.org/drawingml/2006/main" noChangeAspect="1"/>
+            </wp:cNvGraphicFramePr>
+            <a:graphic xmlns:a="http://schemas.openxmlformats.org/drawingml/2006/main">
+              <a:graphicData uri="http://schemas.openxmlformats.org/drawingml/2006/picture">
+                <pic:pic xmlns:pic="http://schemas.openxmlformats.org/drawingml/2006/picture">
+                  <pic:nvPicPr>
+                    <pic:cNvPr id="0" name="Picture 1" descr="C:\Users\lucmihai\Documents\TFG-FIB\Photos\Intellectual property GMaps API.PNG"/>
+                    <pic:cNvPicPr>
+                      <a:picLocks noChangeAspect="1" noChangeArrowheads="1"/>
+                    </pic:cNvPicPr>
+                  </pic:nvPicPr>
+                  <pic:blipFill>
+                    <a:blip r:embed="rId12">
+                      <a:extLst>
+                        <a:ext uri="{28A0092B-C50C-407E-A947-70E740481C1C}">
+                          <a14:useLocalDpi xmlns:a14="http://schemas.microsoft.com/office/drawing/2010/main" val="0"/>
+                        </a:ext>
+                      </a:extLst>
+                    </a:blip>
+                    <a:srcRect/>
+                    <a:stretch>
+                      <a:fillRect/>
+                    </a:stretch>
+                  </pic:blipFill>
+                  <pic:spPr bwMode="auto">
+                    <a:xfrm>
+                      <a:off x="0" y="0"/>
+                      <a:ext cx="5398770" cy="3768725"/>
+                    </a:xfrm>
+                    <a:prstGeom prst="rect">
+                      <a:avLst/>
+                    </a:prstGeom>
+                    <a:noFill/>
+                    <a:ln>
+                      <a:noFill/>
+                    </a:ln>
+                  </pic:spPr>
+                </pic:pic>
+              </a:graphicData>
+            </a:graphic>
+          </wp:inline>
+        </w:drawing>
+      </w:r>
+    </w:p>
+    <w:p>
+      <w:pPr>
+        <w:spacing w:line="480" w:lineRule="auto"/>
+        <w:jc w:val="center"/>
+        <w:rPr>
+          <w:sz w:val="20"/>
+          <w:szCs w:val="20"/>
+        </w:rPr>
+      </w:pPr>
+      <w:r>
+        <w:rPr>
+          <w:sz w:val="20"/>
+          <w:szCs w:val="20"/>
+        </w:rPr>
+        <w:t>Captura</w:t>
+      </w:r>
+      <w:r>
+        <w:rPr>
+          <w:sz w:val="20"/>
+          <w:szCs w:val="20"/>
+        </w:rPr>
+        <w:t xml:space="preserve"> </w:t>
+      </w:r>
+      <w:r>
+        <w:rPr>
+          <w:sz w:val="20"/>
+          <w:szCs w:val="20"/>
+        </w:rPr>
+        <w:t>4</w:t>
+      </w:r>
+      <w:r>
+        <w:rPr>
+          <w:sz w:val="20"/>
+          <w:szCs w:val="20"/>
         </w:rPr>
         <w:t xml:space="preserve">. </w:t>
       </w:r>
       <w:r>
         <w:rPr>
-          <w:szCs w:val="24"/>
-        </w:rPr>
-        <w:t>Objectius del projecte.</w:t>
-      </w:r>
-    </w:p>
-    <w:p>
-      <w:pPr>
-        <w:spacing w:line="480" w:lineRule="auto"/>
-        <w:jc w:val="both"/>
-        <w:rPr>
-          <w:szCs w:val="24"/>
-        </w:rPr>
-      </w:pPr>
-    </w:p>
-    <w:p>
-      <w:pPr>
-        <w:spacing w:line="480" w:lineRule="auto"/>
-        <w:jc w:val="both"/>
-      </w:pPr>
-    </w:p>
-    <w:p>
-      <w:pPr>
-        <w:spacing w:line="480" w:lineRule="auto"/>
-        <w:jc w:val="both"/>
-      </w:pPr>
-    </w:p>
-    <w:p>
-      <w:pPr>
-        <w:spacing w:line="480" w:lineRule="auto"/>
-        <w:jc w:val="both"/>
-      </w:pPr>
-    </w:p>
-    <w:p>
-      <w:pPr>
-        <w:spacing w:line="480" w:lineRule="auto"/>
-        <w:jc w:val="both"/>
-      </w:pPr>
+          <w:sz w:val="20"/>
+          <w:szCs w:val="20"/>
+        </w:rPr>
+        <w:t xml:space="preserve">Fragment dels Termes d’ús de l’API de </w:t>
+      </w:r>
+      <w:proofErr w:type="spellStart"/>
+      <w:r>
+        <w:rPr>
+          <w:sz w:val="20"/>
+          <w:szCs w:val="20"/>
+        </w:rPr>
+        <w:t>Google</w:t>
+      </w:r>
+      <w:proofErr w:type="spellEnd"/>
+      <w:r>
+        <w:rPr>
+          <w:sz w:val="20"/>
+          <w:szCs w:val="20"/>
+        </w:rPr>
+        <w:t xml:space="preserve"> </w:t>
+      </w:r>
+      <w:proofErr w:type="spellStart"/>
+      <w:r>
+        <w:rPr>
+          <w:sz w:val="20"/>
+          <w:szCs w:val="20"/>
+        </w:rPr>
+        <w:t>Maps</w:t>
+      </w:r>
+      <w:proofErr w:type="spellEnd"/>
+      <w:r>
+        <w:rPr>
+          <w:sz w:val="20"/>
+          <w:szCs w:val="20"/>
+        </w:rPr>
+        <w:t>.</w:t>
+      </w:r>
+    </w:p>
+    <w:p>
+      <w:pPr>
+        <w:spacing w:line="480" w:lineRule="auto"/>
+        <w:jc w:val="both"/>
+      </w:pPr>
+      <w:r>
+        <w:t xml:space="preserve">Cal mencionar que l’ús d’altres tecnologies utilitzades i que requereixen llicència, com per exemple </w:t>
+      </w:r>
+      <w:proofErr w:type="spellStart"/>
+      <w:r>
+        <w:t>jRebel</w:t>
+      </w:r>
+      <w:proofErr w:type="spellEnd"/>
+      <w:r>
+        <w:t xml:space="preserve">, s’ha fet servir una llicència personal i gratuïta registrada al nom de l’autor. Implementar la resiliència en altres projectes tal com ho suggerim nosaltres aquí pot crear un buit legal. Ja que les llicències de </w:t>
+      </w:r>
+      <w:proofErr w:type="spellStart"/>
+      <w:r>
+        <w:t>jRebel</w:t>
+      </w:r>
+      <w:proofErr w:type="spellEnd"/>
+      <w:r>
+        <w:t xml:space="preserve"> són personals i en aquest cas el </w:t>
+      </w:r>
+      <w:proofErr w:type="spellStart"/>
+      <w:r>
+        <w:t>plugin</w:t>
+      </w:r>
+      <w:proofErr w:type="spellEnd"/>
+      <w:r>
+        <w:t xml:space="preserve"> esta sent utilitzat, pròpiament dit, per una aplicació.</w:t>
+      </w:r>
+      <w:bookmarkStart w:id="0" w:name="_GoBack"/>
+      <w:bookmarkEnd w:id="0"/>
     </w:p>
     <w:sectPr>
-      <w:headerReference w:type="default" r:id="rId12"/>
-      <w:footerReference w:type="default" r:id="rId13"/>
+      <w:headerReference w:type="default" r:id="rId13"/>
+      <w:footerReference w:type="default" r:id="rId14"/>
       <w:pgSz w:w="11906" w:h="16838"/>
       <w:pgMar w:top="1417" w:right="1701" w:bottom="1417" w:left="1701" w:header="567" w:footer="850" w:gutter="0"/>
       <w:cols w:space="708"/>
@@ -1212,7 +1328,7 @@
             <w:noProof/>
             <w:lang w:val="es-ES"/>
           </w:rPr>
-          <w:t>3</w:t>
+          <w:t>6</w:t>
         </w:r>
         <w:r>
           <w:fldChar w:fldCharType="end"/>
@@ -1768,6 +1884,7 @@
   <w:style w:type="character" w:default="1" w:styleId="DefaultParagraphFont">
     <w:name w:val="Default Paragraph Font"/>
     <w:uiPriority w:val="1"/>
+    <w:semiHidden/>
     <w:unhideWhenUsed/>
   </w:style>
   <w:style w:type="table" w:default="1" w:styleId="TableNormal">
@@ -2213,6 +2330,7 @@
   <w:style w:type="character" w:default="1" w:styleId="DefaultParagraphFont">
     <w:name w:val="Default Paragraph Font"/>
     <w:uiPriority w:val="1"/>
+    <w:semiHidden/>
     <w:unhideWhenUsed/>
   </w:style>
   <w:style w:type="table" w:default="1" w:styleId="TableNormal">
@@ -2711,7 +2829,7 @@
 </file>
 
 <file path=customXml/itemProps1.xml><?xml version="1.0" encoding="utf-8"?>
-<ds:datastoreItem xmlns:ds="http://schemas.openxmlformats.org/officeDocument/2006/customXml" ds:itemID="{CAFDCA2A-F31D-4F12-94D4-63D664C2810C}">
+<ds:datastoreItem xmlns:ds="http://schemas.openxmlformats.org/officeDocument/2006/customXml" ds:itemID="{928935DC-12EC-4CDE-9094-4DE34EB64270}">
   <ds:schemaRefs>
     <ds:schemaRef ds:uri="http://schemas.openxmlformats.org/officeDocument/2006/bibliography"/>
   </ds:schemaRefs>

</xml_diff>